<commit_message>
blue space additions and more ERL edits
</commit_message>
<xml_diff>
--- a/writing/ERL manuscript/2. revise and resubmit/Supplemental Material_revised.docx
+++ b/writing/ERL manuscript/2. revise and resubmit/Supplemental Material_revised.docx
@@ -318,7 +318,7 @@
         <w:t xml:space="preserve"> S1-S</w:t>
       </w:r>
       <w:r>
-        <w:t>7</w:t>
+        <w:t>8</w:t>
       </w:r>
     </w:p>
     <w:p>
@@ -8249,13 +8249,13 @@
         </w:rPr>
         <w:lastRenderedPageBreak/>
         <w:drawing>
-          <wp:anchor distT="0" distB="0" distL="114300" distR="114300" simplePos="0" relativeHeight="251665408" behindDoc="1" locked="0" layoutInCell="1" allowOverlap="1" wp14:anchorId="64C6F6E4" wp14:editId="7B841948">
+          <wp:anchor distT="0" distB="0" distL="114300" distR="114300" simplePos="0" relativeHeight="251665408" behindDoc="1" locked="0" layoutInCell="1" allowOverlap="1" wp14:anchorId="64C6F6E4" wp14:editId="495008D1">
             <wp:simplePos x="0" y="0"/>
             <wp:positionH relativeFrom="column">
               <wp:posOffset>38100</wp:posOffset>
             </wp:positionH>
             <wp:positionV relativeFrom="paragraph">
-              <wp:posOffset>2491740</wp:posOffset>
+              <wp:posOffset>2489200</wp:posOffset>
             </wp:positionV>
             <wp:extent cx="5443220" cy="4838700"/>
             <wp:effectExtent l="0" t="0" r="5080" b="0"/>
@@ -8310,7 +8310,19 @@
         <w:rPr>
           <w:noProof/>
         </w:rPr>
-        <w:t xml:space="preserve">To explore the contribution of urbanization to changes in NDVI over time, we looked at the correlation between the proportion of a city that is urban or built up area and the corresponding NDVI value for each year in our study period (2014-2023). </w:t>
+        <w:t>To explore the contribution of urbanization to changes in NDVI over time, we looked at the correlation between the proportion of a city that is urban or built up area and the corresponding NDVI value for each year in our study period (2014-2023)</w:t>
+      </w:r>
+      <w:r>
+        <w:rPr>
+          <w:noProof/>
+        </w:rPr>
+        <w:t xml:space="preserve"> (Fig. S7)</w:t>
+      </w:r>
+      <w:r>
+        <w:rPr>
+          <w:noProof/>
+        </w:rPr>
+        <w:t xml:space="preserve">. </w:t>
       </w:r>
       <w:r>
         <w:rPr>
@@ -8401,7 +8413,31 @@
         <w:rPr>
           <w:color w:val="000000" w:themeColor="text1"/>
         </w:rPr>
-        <w:t xml:space="preserve">While NDVI and urban fraction were weakly correlated, we found no evidence of correlation between urban fraction and year (0.025), indicating that urbanization was not a large contributor to changes in NDVI over the study period across </w:t>
+        <w:t xml:space="preserve">While NDVI and urban fraction were weakly correlated, we found no evidence of correlation between urban fraction and year (0.025), indicating that urbanization </w:t>
+      </w:r>
+      <w:r>
+        <w:rPr>
+          <w:color w:val="000000" w:themeColor="text1"/>
+        </w:rPr>
+        <w:t>may</w:t>
+      </w:r>
+      <w:r>
+        <w:rPr>
+          <w:color w:val="000000" w:themeColor="text1"/>
+        </w:rPr>
+        <w:t xml:space="preserve"> not</w:t>
+      </w:r>
+      <w:r>
+        <w:rPr>
+          <w:color w:val="000000" w:themeColor="text1"/>
+        </w:rPr>
+        <w:t xml:space="preserve"> be</w:t>
+      </w:r>
+      <w:r>
+        <w:rPr>
+          <w:color w:val="000000" w:themeColor="text1"/>
+        </w:rPr>
+        <w:t xml:space="preserve"> a large contributor to changes in NDVI over the study period across </w:t>
       </w:r>
       <w:proofErr w:type="gramStart"/>
       <w:r>
@@ -8415,6 +8451,12 @@
         <w:rPr>
           <w:color w:val="000000" w:themeColor="text1"/>
         </w:rPr>
+        <w:t xml:space="preserve"> (Fig. S8)</w:t>
+      </w:r>
+      <w:r>
+        <w:rPr>
+          <w:color w:val="000000" w:themeColor="text1"/>
+        </w:rPr>
         <w:t>.</w:t>
       </w:r>
       <w:r>
@@ -8485,6 +8527,75 @@
       </w:r>
     </w:p>
     <w:p>
+      <w:pPr>
+        <w:rPr>
+          <w:i/>
+          <w:iCs/>
+        </w:rPr>
+      </w:pPr>
+      <w:r>
+        <w:rPr>
+          <w:noProof/>
+        </w:rPr>
+        <w:lastRenderedPageBreak/>
+        <w:drawing>
+          <wp:anchor distT="0" distB="0" distL="114300" distR="114300" simplePos="0" relativeHeight="251666432" behindDoc="1" locked="0" layoutInCell="1" allowOverlap="1" wp14:anchorId="3433B2B0" wp14:editId="57DE5296">
+            <wp:simplePos x="0" y="0"/>
+            <wp:positionH relativeFrom="column">
+              <wp:posOffset>-101600</wp:posOffset>
+            </wp:positionH>
+            <wp:positionV relativeFrom="paragraph">
+              <wp:posOffset>533400</wp:posOffset>
+            </wp:positionV>
+            <wp:extent cx="5943600" cy="5283200"/>
+            <wp:effectExtent l="0" t="0" r="0" b="0"/>
+            <wp:wrapTight wrapText="bothSides">
+              <wp:wrapPolygon edited="0">
+                <wp:start x="0" y="0"/>
+                <wp:lineTo x="0" y="21548"/>
+                <wp:lineTo x="21554" y="21548"/>
+                <wp:lineTo x="21554" y="0"/>
+                <wp:lineTo x="0" y="0"/>
+              </wp:wrapPolygon>
+            </wp:wrapTight>
+            <wp:docPr id="438878350" name="Picture 1"/>
+            <wp:cNvGraphicFramePr>
+              <a:graphicFrameLocks xmlns:a="http://schemas.openxmlformats.org/drawingml/2006/main" noChangeAspect="1"/>
+            </wp:cNvGraphicFramePr>
+            <a:graphic xmlns:a="http://schemas.openxmlformats.org/drawingml/2006/main">
+              <a:graphicData uri="http://schemas.openxmlformats.org/drawingml/2006/picture">
+                <pic:pic xmlns:pic="http://schemas.openxmlformats.org/drawingml/2006/picture">
+                  <pic:nvPicPr>
+                    <pic:cNvPr id="438878350" name="Picture 438878350"/>
+                    <pic:cNvPicPr/>
+                  </pic:nvPicPr>
+                  <pic:blipFill>
+                    <a:blip r:embed="rId15"/>
+                    <a:stretch>
+                      <a:fillRect/>
+                    </a:stretch>
+                  </pic:blipFill>
+                  <pic:spPr>
+                    <a:xfrm>
+                      <a:off x="0" y="0"/>
+                      <a:ext cx="5943600" cy="5283200"/>
+                    </a:xfrm>
+                    <a:prstGeom prst="rect">
+                      <a:avLst/>
+                    </a:prstGeom>
+                  </pic:spPr>
+                </pic:pic>
+              </a:graphicData>
+            </a:graphic>
+            <wp14:sizeRelH relativeFrom="page">
+              <wp14:pctWidth>0</wp14:pctWidth>
+            </wp14:sizeRelH>
+            <wp14:sizeRelV relativeFrom="page">
+              <wp14:pctHeight>0</wp14:pctHeight>
+            </wp14:sizeRelV>
+          </wp:anchor>
+        </w:drawing>
+      </w:r>
       <w:r>
         <w:rPr>
           <w:b/>
@@ -8536,9 +8647,104 @@
         <w:t xml:space="preserve">Association between NDVI and urban fraction by city and year. Each dot represents a city for a particular year, indicated by color. </w:t>
       </w:r>
     </w:p>
+    <w:p>
+      <w:pPr>
+        <w:rPr>
+          <w:i/>
+          <w:iCs/>
+        </w:rPr>
+      </w:pPr>
+    </w:p>
+    <w:p>
+      <w:r>
+        <w:rPr>
+          <w:b/>
+          <w:bCs/>
+          <w:i/>
+          <w:iCs/>
+        </w:rPr>
+        <w:t>Figure</w:t>
+      </w:r>
+      <w:r>
+        <w:rPr>
+          <w:b/>
+          <w:bCs/>
+          <w:i/>
+          <w:iCs/>
+        </w:rPr>
+        <w:t xml:space="preserve"> S</w:t>
+      </w:r>
+      <w:r>
+        <w:rPr>
+          <w:b/>
+          <w:bCs/>
+          <w:i/>
+          <w:iCs/>
+        </w:rPr>
+        <w:t>8</w:t>
+      </w:r>
+      <w:r>
+        <w:rPr>
+          <w:b/>
+          <w:bCs/>
+          <w:i/>
+          <w:iCs/>
+        </w:rPr>
+        <w:t>.</w:t>
+      </w:r>
+      <w:r>
+        <w:rPr>
+          <w:i/>
+          <w:iCs/>
+        </w:rPr>
+        <w:t xml:space="preserve"> </w:t>
+      </w:r>
+      <w:r>
+        <w:rPr>
+          <w:i/>
+          <w:iCs/>
+        </w:rPr>
+        <w:t xml:space="preserve">Association between urban fraction and year. Each dot represents </w:t>
+      </w:r>
+      <w:r>
+        <w:rPr>
+          <w:i/>
+          <w:iCs/>
+        </w:rPr>
+        <w:t>the average urban fraction for a</w:t>
+      </w:r>
+      <w:r>
+        <w:rPr>
+          <w:i/>
+          <w:iCs/>
+        </w:rPr>
+        <w:t xml:space="preserve"> particular </w:t>
+      </w:r>
+      <w:r>
+        <w:rPr>
+          <w:i/>
+          <w:iCs/>
+        </w:rPr>
+        <w:t>geographic region</w:t>
+      </w:r>
+      <w:r>
+        <w:rPr>
+          <w:i/>
+          <w:iCs/>
+        </w:rPr>
+        <w:t>, indicated by color</w:t>
+      </w:r>
+      <w:r>
+        <w:rPr>
+          <w:i/>
+          <w:iCs/>
+        </w:rPr>
+        <w:t>.</w:t>
+      </w:r>
+    </w:p>
     <w:sectPr>
-      <w:footerReference w:type="even" r:id="rId15"/>
-      <w:footerReference w:type="default" r:id="rId16"/>
+      <w:footerReference w:type="even" r:id="rId16"/>
+      <w:footerReference w:type="default" r:id="rId17"/>
       <w:pgSz w:w="12240" w:h="15840"/>
       <w:pgMar w:top="1440" w:right="1440" w:bottom="1440" w:left="1440" w:header="720" w:footer="720" w:gutter="0"/>
       <w:cols w:space="720"/>
@@ -8715,15 +8921,7 @@
         <w:t xml:space="preserve"> </w:t>
       </w:r>
       <w:r>
-        <w:t>M. Friedl, D. Sulla-Menashe. 2022. MCD12Q1 MODIS/</w:t>
-      </w:r>
-      <w:proofErr w:type="spellStart"/>
-      <w:r>
-        <w:t>Terra+Aqua</w:t>
-      </w:r>
-      <w:proofErr w:type="spellEnd"/>
-      <w:r>
-        <w:t xml:space="preserve"> Land Cover Type Yearly L3 Global 500m SIN Grid V061. NASA EOSDIS Land Processes DAAC. </w:t>
+        <w:t>M. Friedl, D. Sulla-Menashe. 2022. MCD12Q1 MODIS/Terra+Aqua Land Cover Type Yearly L3 Global 500m SIN Grid V061. NASA EOSDIS Land Processes DAAC. </w:t>
       </w:r>
       <w:hyperlink r:id="rId1" w:history="1">
         <w:r>
@@ -9526,6 +9724,7 @@
   <w:style w:type="character" w:default="1" w:styleId="DefaultParagraphFont">
     <w:name w:val="Default Paragraph Font"/>
     <w:uiPriority w:val="1"/>
+    <w:semiHidden/>
     <w:unhideWhenUsed/>
   </w:style>
   <w:style w:type="table" w:default="1" w:styleId="TableNormal">

</xml_diff>